<commit_message>
Auto commit on 2025-04-03
</commit_message>
<xml_diff>
--- a/无线通信实验/实验4 16QAM调制解调实验-学生版.docx
+++ b/无线通信实验/实验4 16QAM调制解调实验-学生版.docx
@@ -6316,7 +6316,6 @@
           <w:tcPr>
             <w:tcW w:w="7796" w:type="dxa"/>
             <w:vMerge w:val="continue"/>
-            <w:tcBorders/>
             <w:vAlign w:val="center"/>
           </w:tcPr>
           <w:p>
@@ -6372,7 +6371,6 @@
           <w:tcPr>
             <w:tcW w:w="7796" w:type="dxa"/>
             <w:vMerge w:val="continue"/>
-            <w:tcBorders/>
             <w:vAlign w:val="center"/>
           </w:tcPr>
           <w:p>
@@ -7168,7 +7166,6 @@
             <w:tcW w:w="7810" w:type="dxa"/>
             <w:gridSpan w:val="2"/>
             <w:vMerge w:val="continue"/>
-            <w:tcBorders/>
             <w:vAlign w:val="center"/>
           </w:tcPr>
           <w:p>
@@ -7585,7 +7582,6 @@
             <w:tcW w:w="7810" w:type="dxa"/>
             <w:gridSpan w:val="2"/>
             <w:vMerge w:val="continue"/>
-            <w:tcBorders/>
             <w:vAlign w:val="center"/>
           </w:tcPr>
           <w:p>
@@ -7597,14 +7593,6 @@
       </w:tr>
       <w:tr>
         <w:tblPrEx>
-          <w:tblBorders>
-            <w:top w:val="single" w:color="auto" w:sz="4" w:space="0"/>
-            <w:left w:val="single" w:color="auto" w:sz="4" w:space="0"/>
-            <w:bottom w:val="single" w:color="auto" w:sz="4" w:space="0"/>
-            <w:right w:val="single" w:color="auto" w:sz="4" w:space="0"/>
-            <w:insideH w:val="single" w:color="auto" w:sz="4" w:space="0"/>
-            <w:insideV w:val="single" w:color="auto" w:sz="4" w:space="0"/>
-          </w:tblBorders>
           <w:tblCellMar>
             <w:top w:w="0" w:type="dxa"/>
             <w:left w:w="108" w:type="dxa"/>
@@ -7638,7 +7626,6 @@
             <w:tcW w:w="7810" w:type="dxa"/>
             <w:gridSpan w:val="2"/>
             <w:vMerge w:val="continue"/>
-            <w:tcBorders/>
             <w:vAlign w:val="center"/>
           </w:tcPr>
           <w:p>
@@ -8074,7 +8061,6 @@
           <w:tcPr>
             <w:tcW w:w="7796" w:type="dxa"/>
             <w:vMerge w:val="continue"/>
-            <w:tcBorders/>
             <w:vAlign w:val="center"/>
           </w:tcPr>
           <w:p>
@@ -9009,7 +8995,6 @@
             <w:tcW w:w="7596" w:type="dxa"/>
             <w:gridSpan w:val="2"/>
             <w:vMerge w:val="continue"/>
-            <w:tcBorders/>
             <w:vAlign w:val="center"/>
           </w:tcPr>
           <w:p>
@@ -9653,8 +9638,8 @@
         </w:tblCellMar>
       </w:tblPr>
       <w:tblGrid>
-        <w:gridCol w:w="1270"/>
-        <w:gridCol w:w="8300"/>
+        <w:gridCol w:w="883"/>
+        <w:gridCol w:w="8687"/>
       </w:tblGrid>
       <w:tr>
         <w:tblPrEx>
@@ -9675,7 +9660,7 @@
         </w:tblPrEx>
         <w:tc>
           <w:tcPr>
-            <w:tcW w:w="1836" w:type="dxa"/>
+            <w:tcW w:w="1270" w:type="dxa"/>
             <w:vAlign w:val="center"/>
           </w:tcPr>
           <w:p>
@@ -9697,7 +9682,7 @@
         </w:tc>
         <w:tc>
           <w:tcPr>
-            <w:tcW w:w="7596" w:type="dxa"/>
+            <w:tcW w:w="8300" w:type="dxa"/>
             <w:vAlign w:val="center"/>
           </w:tcPr>
           <w:p>
@@ -9753,7 +9738,7 @@
         </w:tblPrEx>
         <w:tc>
           <w:tcPr>
-            <w:tcW w:w="9432" w:type="dxa"/>
+            <w:tcW w:w="9570" w:type="dxa"/>
             <w:gridSpan w:val="2"/>
             <w:vAlign w:val="center"/>
           </w:tcPr>
@@ -9794,7 +9779,7 @@
         </w:tblPrEx>
         <w:tc>
           <w:tcPr>
-            <w:tcW w:w="1836" w:type="dxa"/>
+            <w:tcW w:w="1270" w:type="dxa"/>
             <w:vAlign w:val="center"/>
           </w:tcPr>
           <w:p>
@@ -9816,7 +9801,7 @@
         </w:tc>
         <w:tc>
           <w:tcPr>
-            <w:tcW w:w="7596" w:type="dxa"/>
+            <w:tcW w:w="8300" w:type="dxa"/>
             <w:vAlign w:val="center"/>
           </w:tcPr>
           <w:p>
@@ -9872,7 +9857,306 @@
                 </wp:inline>
               </w:drawing>
             </w:r>
+          </w:p>
+        </w:tc>
+      </w:tr>
+      <w:tr>
+        <w:tblPrEx>
+          <w:tblBorders>
+            <w:top w:val="single" w:color="auto" w:sz="4" w:space="0"/>
+            <w:left w:val="single" w:color="auto" w:sz="4" w:space="0"/>
+            <w:bottom w:val="single" w:color="auto" w:sz="4" w:space="0"/>
+            <w:right w:val="single" w:color="auto" w:sz="4" w:space="0"/>
+            <w:insideH w:val="single" w:color="auto" w:sz="4" w:space="0"/>
+            <w:insideV w:val="single" w:color="auto" w:sz="4" w:space="0"/>
+          </w:tblBorders>
+          <w:tblCellMar>
+            <w:top w:w="0" w:type="dxa"/>
+            <w:left w:w="108" w:type="dxa"/>
+            <w:bottom w:w="0" w:type="dxa"/>
+            <w:right w:w="108" w:type="dxa"/>
+          </w:tblCellMar>
+        </w:tblPrEx>
+        <w:tc>
+          <w:tcPr>
+            <w:tcW w:w="9570" w:type="dxa"/>
+            <w:gridSpan w:val="2"/>
+            <w:vAlign w:val="center"/>
+          </w:tcPr>
+          <w:p>
+            <w:pPr>
+              <w:jc w:val="center"/>
+              <w:rPr>
+                <w:rFonts w:cs="Times New Roman"/>
+                <w:b/>
+              </w:rPr>
+            </w:pPr>
+            <w:r>
+              <w:rPr>
+                <w:rFonts w:cs="Times New Roman"/>
+                <w:b/>
+              </w:rPr>
+              <w:t>示波器实测波形</w:t>
+            </w:r>
+          </w:p>
+        </w:tc>
+      </w:tr>
+      <w:tr>
+        <w:tblPrEx>
+          <w:tblBorders>
+            <w:top w:val="single" w:color="auto" w:sz="4" w:space="0"/>
+            <w:left w:val="single" w:color="auto" w:sz="4" w:space="0"/>
+            <w:bottom w:val="single" w:color="auto" w:sz="4" w:space="0"/>
+            <w:right w:val="single" w:color="auto" w:sz="4" w:space="0"/>
+            <w:insideH w:val="single" w:color="auto" w:sz="4" w:space="0"/>
+            <w:insideV w:val="single" w:color="auto" w:sz="4" w:space="0"/>
+          </w:tblBorders>
+          <w:tblCellMar>
+            <w:top w:w="0" w:type="dxa"/>
+            <w:left w:w="108" w:type="dxa"/>
+            <w:bottom w:w="0" w:type="dxa"/>
+            <w:right w:w="108" w:type="dxa"/>
+          </w:tblCellMar>
+        </w:tblPrEx>
+        <w:tc>
+          <w:tcPr>
+            <w:tcW w:w="1270" w:type="dxa"/>
+            <w:vAlign w:val="center"/>
+          </w:tcPr>
+          <w:p>
+            <w:pPr>
+              <w:jc w:val="center"/>
+              <w:rPr>
+                <w:rFonts w:cs="Times New Roman"/>
+                <w:b/>
+              </w:rPr>
+            </w:pPr>
+            <w:r>
+              <w:rPr>
+                <w:rFonts w:cs="Times New Roman"/>
+                <w:b/>
+              </w:rPr>
+              <w:t>I路基带信号</w:t>
+            </w:r>
+          </w:p>
+        </w:tc>
+        <w:tc>
+          <w:tcPr>
+            <w:tcW w:w="8300" w:type="dxa"/>
+            <w:vMerge w:val="restart"/>
+            <w:vAlign w:val="center"/>
+          </w:tcPr>
+          <w:p>
+            <w:pPr>
+              <w:jc w:val="center"/>
+              <w:rPr>
+                <w:rFonts w:hint="eastAsia" w:cs="Times New Roman" w:eastAsiaTheme="minorEastAsia"/>
+                <w:b/>
+                <w:lang w:eastAsia="zh-CN"/>
+              </w:rPr>
+            </w:pPr>
+            <w:r>
+              <w:rPr>
+                <w:rFonts w:hint="eastAsia" w:cs="Times New Roman" w:eastAsiaTheme="minorEastAsia"/>
+                <w:b/>
+                <w:lang w:eastAsia="zh-CN"/>
+              </w:rPr>
+              <w:drawing>
+                <wp:inline distT="0" distB="0" distL="114300" distR="114300">
+                  <wp:extent cx="5306060" cy="2984500"/>
+                  <wp:effectExtent l="0" t="0" r="2540" b="0"/>
+                  <wp:docPr id="33" name="图片 33" descr="0482577c7701da99ddad41acd811685"/>
+                  <wp:cNvGraphicFramePr>
+                    <a:graphicFrameLocks xmlns:a="http://schemas.openxmlformats.org/drawingml/2006/main" noChangeAspect="1"/>
+                  </wp:cNvGraphicFramePr>
+                  <a:graphic xmlns:a="http://schemas.openxmlformats.org/drawingml/2006/main">
+                    <a:graphicData uri="http://schemas.openxmlformats.org/drawingml/2006/picture">
+                      <pic:pic xmlns:pic="http://schemas.openxmlformats.org/drawingml/2006/picture">
+                        <pic:nvPicPr>
+                          <pic:cNvPr id="33" name="图片 33" descr="0482577c7701da99ddad41acd811685"/>
+                          <pic:cNvPicPr>
+                            <a:picLocks noChangeAspect="1"/>
+                          </pic:cNvPicPr>
+                        </pic:nvPicPr>
+                        <pic:blipFill>
+                          <a:blip r:embed="rId46"/>
+                          <a:stretch>
+                            <a:fillRect/>
+                          </a:stretch>
+                        </pic:blipFill>
+                        <pic:spPr>
+                          <a:xfrm>
+                            <a:off x="0" y="0"/>
+                            <a:ext cx="5306060" cy="2984500"/>
+                          </a:xfrm>
+                          <a:prstGeom prst="rect">
+                            <a:avLst/>
+                          </a:prstGeom>
+                        </pic:spPr>
+                      </pic:pic>
+                    </a:graphicData>
+                  </a:graphic>
+                </wp:inline>
+              </w:drawing>
+            </w:r>
+          </w:p>
+        </w:tc>
+      </w:tr>
+      <w:tr>
+        <w:tblPrEx>
+          <w:tblBorders>
+            <w:top w:val="single" w:color="auto" w:sz="4" w:space="0"/>
+            <w:left w:val="single" w:color="auto" w:sz="4" w:space="0"/>
+            <w:bottom w:val="single" w:color="auto" w:sz="4" w:space="0"/>
+            <w:right w:val="single" w:color="auto" w:sz="4" w:space="0"/>
+            <w:insideH w:val="single" w:color="auto" w:sz="4" w:space="0"/>
+            <w:insideV w:val="single" w:color="auto" w:sz="4" w:space="0"/>
+          </w:tblBorders>
+          <w:tblCellMar>
+            <w:top w:w="0" w:type="dxa"/>
+            <w:left w:w="108" w:type="dxa"/>
+            <w:bottom w:w="0" w:type="dxa"/>
+            <w:right w:w="108" w:type="dxa"/>
+          </w:tblCellMar>
+        </w:tblPrEx>
+        <w:tc>
+          <w:tcPr>
+            <w:tcW w:w="1270" w:type="dxa"/>
+            <w:vAlign w:val="center"/>
+          </w:tcPr>
+          <w:p>
+            <w:pPr>
+              <w:jc w:val="center"/>
+              <w:rPr>
+                <w:rFonts w:cs="Times New Roman"/>
+                <w:b/>
+              </w:rPr>
+            </w:pPr>
+            <w:r>
+              <w:rPr>
+                <w:rFonts w:cs="Times New Roman"/>
+                <w:b/>
+              </w:rPr>
+              <w:t>Q路基带信号</w:t>
+            </w:r>
+          </w:p>
+        </w:tc>
+        <w:tc>
+          <w:tcPr>
+            <w:tcW w:w="8300" w:type="dxa"/>
+            <w:vMerge w:val="continue"/>
+            <w:tcBorders/>
+            <w:vAlign w:val="center"/>
+          </w:tcPr>
+          <w:p>
+            <w:pPr>
+              <w:jc w:val="center"/>
+              <w:rPr>
+                <w:rFonts w:cs="Times New Roman"/>
+                <w:b/>
+              </w:rPr>
+            </w:pPr>
+          </w:p>
+        </w:tc>
+      </w:tr>
+      <w:tr>
+        <w:tblPrEx>
+          <w:tblBorders>
+            <w:top w:val="single" w:color="auto" w:sz="4" w:space="0"/>
+            <w:left w:val="single" w:color="auto" w:sz="4" w:space="0"/>
+            <w:bottom w:val="single" w:color="auto" w:sz="4" w:space="0"/>
+            <w:right w:val="single" w:color="auto" w:sz="4" w:space="0"/>
+            <w:insideH w:val="single" w:color="auto" w:sz="4" w:space="0"/>
+            <w:insideV w:val="single" w:color="auto" w:sz="4" w:space="0"/>
+          </w:tblBorders>
+          <w:tblCellMar>
+            <w:top w:w="0" w:type="dxa"/>
+            <w:left w:w="108" w:type="dxa"/>
+            <w:bottom w:w="0" w:type="dxa"/>
+            <w:right w:w="108" w:type="dxa"/>
+          </w:tblCellMar>
+        </w:tblPrEx>
+        <w:tc>
+          <w:tcPr>
+            <w:tcW w:w="1270" w:type="dxa"/>
+            <w:vAlign w:val="center"/>
+          </w:tcPr>
+          <w:p>
+            <w:pPr>
+              <w:jc w:val="center"/>
+              <w:rPr>
+                <w:rFonts w:cs="Times New Roman"/>
+                <w:b/>
+              </w:rPr>
+            </w:pPr>
+            <w:r>
+              <w:rPr>
+                <w:rFonts w:cs="Times New Roman"/>
+                <w:b/>
+              </w:rPr>
+              <w:t>发送端星座图</w:t>
+            </w:r>
+          </w:p>
+        </w:tc>
+        <w:tc>
+          <w:tcPr>
+            <w:tcW w:w="8300" w:type="dxa"/>
+            <w:vAlign w:val="center"/>
+          </w:tcPr>
+          <w:p>
+            <w:pPr>
+              <w:jc w:val="center"/>
+              <w:rPr>
+                <w:rFonts w:hint="eastAsia" w:cs="Times New Roman" w:eastAsiaTheme="minorEastAsia"/>
+                <w:b/>
+                <w:lang w:eastAsia="zh-CN"/>
+              </w:rPr>
+            </w:pPr>
             <w:bookmarkStart w:id="0" w:name="_GoBack"/>
+            <w:r>
+              <w:rPr>
+                <w:rFonts w:hint="eastAsia" w:cs="Times New Roman" w:eastAsiaTheme="minorEastAsia"/>
+                <w:b/>
+                <w:lang w:eastAsia="zh-CN"/>
+              </w:rPr>
+              <w:drawing>
+                <wp:inline distT="0" distB="0" distL="114300" distR="114300">
+                  <wp:extent cx="5358130" cy="3013710"/>
+                  <wp:effectExtent l="0" t="0" r="1270" b="8890"/>
+                  <wp:docPr id="34" name="图片 34" descr="1db78092ae52c332efdf645edcae7ec"/>
+                  <wp:cNvGraphicFramePr>
+                    <a:graphicFrameLocks xmlns:a="http://schemas.openxmlformats.org/drawingml/2006/main" noChangeAspect="1"/>
+                  </wp:cNvGraphicFramePr>
+                  <a:graphic xmlns:a="http://schemas.openxmlformats.org/drawingml/2006/main">
+                    <a:graphicData uri="http://schemas.openxmlformats.org/drawingml/2006/picture">
+                      <pic:pic xmlns:pic="http://schemas.openxmlformats.org/drawingml/2006/picture">
+                        <pic:nvPicPr>
+                          <pic:cNvPr id="34" name="图片 34" descr="1db78092ae52c332efdf645edcae7ec"/>
+                          <pic:cNvPicPr>
+                            <a:picLocks noChangeAspect="1"/>
+                          </pic:cNvPicPr>
+                        </pic:nvPicPr>
+                        <pic:blipFill>
+                          <a:blip r:embed="rId47"/>
+                          <a:stretch>
+                            <a:fillRect/>
+                          </a:stretch>
+                        </pic:blipFill>
+                        <pic:spPr>
+                          <a:xfrm>
+                            <a:off x="0" y="0"/>
+                            <a:ext cx="5358130" cy="3013710"/>
+                          </a:xfrm>
+                          <a:prstGeom prst="rect">
+                            <a:avLst/>
+                          </a:prstGeom>
+                        </pic:spPr>
+                      </pic:pic>
+                    </a:graphicData>
+                  </a:graphic>
+                </wp:inline>
+              </w:drawing>
+            </w:r>
             <w:bookmarkEnd w:id="0"/>
           </w:p>
         </w:tc>
@@ -9896,213 +10180,7 @@
         </w:tblPrEx>
         <w:tc>
           <w:tcPr>
-            <w:tcW w:w="9432" w:type="dxa"/>
-            <w:gridSpan w:val="2"/>
-            <w:vAlign w:val="center"/>
-          </w:tcPr>
-          <w:p>
-            <w:pPr>
-              <w:jc w:val="center"/>
-              <w:rPr>
-                <w:rFonts w:cs="Times New Roman"/>
-                <w:b/>
-              </w:rPr>
-            </w:pPr>
-            <w:r>
-              <w:rPr>
-                <w:rFonts w:cs="Times New Roman"/>
-                <w:b/>
-              </w:rPr>
-              <w:t>示波器实测波形</w:t>
-            </w:r>
-          </w:p>
-        </w:tc>
-      </w:tr>
-      <w:tr>
-        <w:tblPrEx>
-          <w:tblBorders>
-            <w:top w:val="single" w:color="auto" w:sz="4" w:space="0"/>
-            <w:left w:val="single" w:color="auto" w:sz="4" w:space="0"/>
-            <w:bottom w:val="single" w:color="auto" w:sz="4" w:space="0"/>
-            <w:right w:val="single" w:color="auto" w:sz="4" w:space="0"/>
-            <w:insideH w:val="single" w:color="auto" w:sz="4" w:space="0"/>
-            <w:insideV w:val="single" w:color="auto" w:sz="4" w:space="0"/>
-          </w:tblBorders>
-          <w:tblCellMar>
-            <w:top w:w="0" w:type="dxa"/>
-            <w:left w:w="108" w:type="dxa"/>
-            <w:bottom w:w="0" w:type="dxa"/>
-            <w:right w:w="108" w:type="dxa"/>
-          </w:tblCellMar>
-        </w:tblPrEx>
-        <w:tc>
-          <w:tcPr>
-            <w:tcW w:w="1836" w:type="dxa"/>
-            <w:vAlign w:val="center"/>
-          </w:tcPr>
-          <w:p>
-            <w:pPr>
-              <w:jc w:val="center"/>
-              <w:rPr>
-                <w:rFonts w:cs="Times New Roman"/>
-                <w:b/>
-              </w:rPr>
-            </w:pPr>
-            <w:r>
-              <w:rPr>
-                <w:rFonts w:cs="Times New Roman"/>
-                <w:b/>
-              </w:rPr>
-              <w:t>I路基带信号</w:t>
-            </w:r>
-          </w:p>
-        </w:tc>
-        <w:tc>
-          <w:tcPr>
-            <w:tcW w:w="7596" w:type="dxa"/>
-            <w:vAlign w:val="center"/>
-          </w:tcPr>
-          <w:p>
-            <w:pPr>
-              <w:jc w:val="center"/>
-              <w:rPr>
-                <w:rFonts w:cs="Times New Roman"/>
-                <w:b/>
-              </w:rPr>
-            </w:pPr>
-          </w:p>
-        </w:tc>
-      </w:tr>
-      <w:tr>
-        <w:tblPrEx>
-          <w:tblBorders>
-            <w:top w:val="single" w:color="auto" w:sz="4" w:space="0"/>
-            <w:left w:val="single" w:color="auto" w:sz="4" w:space="0"/>
-            <w:bottom w:val="single" w:color="auto" w:sz="4" w:space="0"/>
-            <w:right w:val="single" w:color="auto" w:sz="4" w:space="0"/>
-            <w:insideH w:val="single" w:color="auto" w:sz="4" w:space="0"/>
-            <w:insideV w:val="single" w:color="auto" w:sz="4" w:space="0"/>
-          </w:tblBorders>
-          <w:tblCellMar>
-            <w:top w:w="0" w:type="dxa"/>
-            <w:left w:w="108" w:type="dxa"/>
-            <w:bottom w:w="0" w:type="dxa"/>
-            <w:right w:w="108" w:type="dxa"/>
-          </w:tblCellMar>
-        </w:tblPrEx>
-        <w:tc>
-          <w:tcPr>
-            <w:tcW w:w="1836" w:type="dxa"/>
-            <w:vAlign w:val="center"/>
-          </w:tcPr>
-          <w:p>
-            <w:pPr>
-              <w:jc w:val="center"/>
-              <w:rPr>
-                <w:rFonts w:cs="Times New Roman"/>
-                <w:b/>
-              </w:rPr>
-            </w:pPr>
-            <w:r>
-              <w:rPr>
-                <w:rFonts w:cs="Times New Roman"/>
-                <w:b/>
-              </w:rPr>
-              <w:t>Q路基带信号</w:t>
-            </w:r>
-          </w:p>
-        </w:tc>
-        <w:tc>
-          <w:tcPr>
-            <w:tcW w:w="7596" w:type="dxa"/>
-            <w:vAlign w:val="center"/>
-          </w:tcPr>
-          <w:p>
-            <w:pPr>
-              <w:jc w:val="center"/>
-              <w:rPr>
-                <w:rFonts w:cs="Times New Roman"/>
-                <w:b/>
-              </w:rPr>
-            </w:pPr>
-          </w:p>
-        </w:tc>
-      </w:tr>
-      <w:tr>
-        <w:tblPrEx>
-          <w:tblBorders>
-            <w:top w:val="single" w:color="auto" w:sz="4" w:space="0"/>
-            <w:left w:val="single" w:color="auto" w:sz="4" w:space="0"/>
-            <w:bottom w:val="single" w:color="auto" w:sz="4" w:space="0"/>
-            <w:right w:val="single" w:color="auto" w:sz="4" w:space="0"/>
-            <w:insideH w:val="single" w:color="auto" w:sz="4" w:space="0"/>
-            <w:insideV w:val="single" w:color="auto" w:sz="4" w:space="0"/>
-          </w:tblBorders>
-          <w:tblCellMar>
-            <w:top w:w="0" w:type="dxa"/>
-            <w:left w:w="108" w:type="dxa"/>
-            <w:bottom w:w="0" w:type="dxa"/>
-            <w:right w:w="108" w:type="dxa"/>
-          </w:tblCellMar>
-        </w:tblPrEx>
-        <w:tc>
-          <w:tcPr>
-            <w:tcW w:w="1836" w:type="dxa"/>
-            <w:vAlign w:val="center"/>
-          </w:tcPr>
-          <w:p>
-            <w:pPr>
-              <w:jc w:val="center"/>
-              <w:rPr>
-                <w:rFonts w:cs="Times New Roman"/>
-                <w:b/>
-              </w:rPr>
-            </w:pPr>
-            <w:r>
-              <w:rPr>
-                <w:rFonts w:cs="Times New Roman"/>
-                <w:b/>
-              </w:rPr>
-              <w:t>发送端星座图</w:t>
-            </w:r>
-          </w:p>
-        </w:tc>
-        <w:tc>
-          <w:tcPr>
-            <w:tcW w:w="7596" w:type="dxa"/>
-            <w:vAlign w:val="center"/>
-          </w:tcPr>
-          <w:p>
-            <w:pPr>
-              <w:jc w:val="center"/>
-              <w:rPr>
-                <w:rFonts w:cs="Times New Roman"/>
-                <w:b/>
-              </w:rPr>
-            </w:pPr>
-          </w:p>
-        </w:tc>
-      </w:tr>
-      <w:tr>
-        <w:tblPrEx>
-          <w:tblBorders>
-            <w:top w:val="single" w:color="auto" w:sz="4" w:space="0"/>
-            <w:left w:val="single" w:color="auto" w:sz="4" w:space="0"/>
-            <w:bottom w:val="single" w:color="auto" w:sz="4" w:space="0"/>
-            <w:right w:val="single" w:color="auto" w:sz="4" w:space="0"/>
-            <w:insideH w:val="single" w:color="auto" w:sz="4" w:space="0"/>
-            <w:insideV w:val="single" w:color="auto" w:sz="4" w:space="0"/>
-          </w:tblBorders>
-          <w:tblCellMar>
-            <w:top w:w="0" w:type="dxa"/>
-            <w:left w:w="108" w:type="dxa"/>
-            <w:bottom w:w="0" w:type="dxa"/>
-            <w:right w:w="108" w:type="dxa"/>
-          </w:tblCellMar>
-        </w:tblPrEx>
-        <w:tc>
-          <w:tcPr>
-            <w:tcW w:w="9432" w:type="dxa"/>
+            <w:tcW w:w="9570" w:type="dxa"/>
             <w:gridSpan w:val="2"/>
             <w:vAlign w:val="center"/>
           </w:tcPr>
@@ -10318,12 +10396,6 @@
             <w:insideH w:val="single" w:color="auto" w:sz="4" w:space="0"/>
             <w:insideV w:val="single" w:color="auto" w:sz="4" w:space="0"/>
           </w:tblBorders>
-          <w:tblCellMar>
-            <w:top w:w="0" w:type="dxa"/>
-            <w:left w:w="108" w:type="dxa"/>
-            <w:bottom w:w="0" w:type="dxa"/>
-            <w:right w:w="108" w:type="dxa"/>
-          </w:tblCellMar>
         </w:tblPrEx>
         <w:tc>
           <w:tcPr>

</xml_diff>